<commit_message>
Added in GC from textbook
</commit_message>
<xml_diff>
--- a/Structural Property Relations Compilation.docx
+++ b/Structural Property Relations Compilation.docx
@@ -218,13 +218,7 @@
           </w:tcPr>
           <w:p>
             <w:r>
-              <w:t>We may conclude that Cs p, and Cl p</w:t>
-            </w:r>
-            <w:r>
-              <w:t xml:space="preserve"> </w:t>
-            </w:r>
-            <w:r>
-              <w:t>are additive molar functions; their group contributions, also valid for polymers, are given in Table 5.1.</w:t>
+              <w:t>We may conclude that Cs p, and Cl p are additive molar functions; their group contributions, also valid for polymers, are given in Table 5.1.</w:t>
             </w:r>
           </w:p>
           <w:p>
@@ -233,7 +227,7 @@
                 <w:noProof/>
               </w:rPr>
               <w:drawing>
-                <wp:inline distT="0" distB="0" distL="0" distR="0" wp14:anchorId="6690F012" wp14:editId="2DBBF1F1">
+                <wp:inline distT="0" distB="0" distL="0" distR="0" wp14:anchorId="6690F012" wp14:editId="5B3A5C06">
                   <wp:extent cx="2451100" cy="3148375"/>
                   <wp:effectExtent l="0" t="0" r="6350" b="0"/>
                   <wp:docPr id="2" name="Picture 2"/>
@@ -256,7 +250,7 @@
                         <pic:spPr>
                           <a:xfrm>
                             <a:off x="0" y="0"/>
-                            <a:ext cx="2463218" cy="3163940"/>
+                            <a:ext cx="2451100" cy="3148375"/>
                           </a:xfrm>
                           <a:prstGeom prst="rect">
                             <a:avLst/>
@@ -396,7 +390,19 @@
                 <w:rPr>
                   <w:rStyle w:val="Hyperlink"/>
                 </w:rPr>
-                <w:t>https://www.unpa.edu.mx/~aramirez/propiedades%20de%20polimeros.pdf</w:t>
+                <w:t>https://www.unpa.edu.</w:t>
+              </w:r>
+              <w:r>
+                <w:rPr>
+                  <w:rStyle w:val="Hyperlink"/>
+                </w:rPr>
+                <w:t>m</w:t>
+              </w:r>
+              <w:r>
+                <w:rPr>
+                  <w:rStyle w:val="Hyperlink"/>
+                </w:rPr>
+                <w:t>x/~aramirez/propiedades%20de%20polimeros.pdf</w:t>
               </w:r>
             </w:hyperlink>
           </w:p>
@@ -430,6 +436,50 @@
               <w:t>Pg. 115-116</w:t>
             </w:r>
           </w:p>
+        </w:tc>
+      </w:tr>
+      <w:tr>
+        <w:tc>
+          <w:tcPr>
+            <w:tcW w:w="538" w:type="dxa"/>
+          </w:tcPr>
+          <w:p>
+            <w:r>
+              <w:t>3</w:t>
+            </w:r>
+          </w:p>
+        </w:tc>
+        <w:tc>
+          <w:tcPr>
+            <w:tcW w:w="7386" w:type="dxa"/>
+          </w:tcPr>
+          <w:p>
+            <w:r>
+              <w:t xml:space="preserve">6.19-6.24 </w:t>
+            </w:r>
+            <w:proofErr w:type="spellStart"/>
+            <w:r>
+              <w:t>Ruzicka</w:t>
+            </w:r>
+            <w:proofErr w:type="spellEnd"/>
+            <w:r>
+              <w:t xml:space="preserve"> &amp; </w:t>
+            </w:r>
+            <w:proofErr w:type="spellStart"/>
+            <w:r>
+              <w:t>Domalski</w:t>
+            </w:r>
+            <w:proofErr w:type="spellEnd"/>
+            <w:r>
+              <w:t xml:space="preserve"> (Got T dependence) </w:t>
+            </w:r>
+          </w:p>
+        </w:tc>
+        <w:tc>
+          <w:tcPr>
+            <w:tcW w:w="6105" w:type="dxa"/>
+          </w:tcPr>
+          <w:p/>
         </w:tc>
       </w:tr>
       <w:tr>
@@ -463,6 +513,7 @@
           </w:tcPr>
           <w:p>
             <w:r>
+              <w:lastRenderedPageBreak/>
               <w:t>1</w:t>
             </w:r>
           </w:p>
@@ -515,7 +566,6 @@
           </w:p>
           <w:p>
             <w:r>
-              <w:lastRenderedPageBreak/>
               <w:t>Whenever a few reliable vapor-pressure data are at hand, they should be used for cautious interpolation and extrapolation. The correlation given here is to be used only when no reliable vapor-pressure data at all are available.</w:t>
             </w:r>
           </w:p>
@@ -530,10 +580,7 @@
             </w:r>
             <w:proofErr w:type="spellEnd"/>
             <w:r>
-              <w:t>-Hughes (1961), Abrams et al. (1974) presented an equation relating pressure P to absolute temperature T</w:t>
-            </w:r>
-            <w:r>
-              <w:t>:</w:t>
+              <w:t>-Hughes (1961), Abrams et al. (1974) presented an equation relating pressure P to absolute temperature T:</w:t>
             </w:r>
           </w:p>
           <w:p>
@@ -607,7 +654,11 @@
             </w:r>
             <w:proofErr w:type="spellEnd"/>
             <w:r>
-              <w:t xml:space="preserve"> et al. (1977) have shown that this equation gives reliable results for large molecules and that it is suitable for representing </w:t>
+              <w:t xml:space="preserve"> et al. (1977) have </w:t>
+            </w:r>
+            <w:r>
+              <w:lastRenderedPageBreak/>
+              <w:t xml:space="preserve">shown that this equation gives reliable results for large molecules and that it is suitable for representing </w:t>
             </w:r>
             <w:proofErr w:type="spellStart"/>
             <w:r>
@@ -678,7 +729,19 @@
                 <w:rPr>
                   <w:rStyle w:val="Hyperlink"/>
                 </w:rPr>
-                <w:t>https://pubs.acs.org/doi/pdf/10.1021/i160072a010</w:t>
+                <w:t>https://pubs.acs.org/doi/pdf/</w:t>
+              </w:r>
+              <w:r>
+                <w:rPr>
+                  <w:rStyle w:val="Hyperlink"/>
+                </w:rPr>
+                <w:t>1</w:t>
+              </w:r>
+              <w:r>
+                <w:rPr>
+                  <w:rStyle w:val="Hyperlink"/>
+                </w:rPr>
+                <w:t>0.1021/i160072a010</w:t>
               </w:r>
             </w:hyperlink>
           </w:p>
@@ -782,6 +845,7 @@
                 <w:noProof/>
               </w:rPr>
             </w:pPr>
+            <w:bookmarkStart w:id="0" w:name="_GoBack"/>
             <w:r>
               <w:rPr>
                 <w:noProof/>
@@ -822,6 +886,7 @@
                 </wp:inline>
               </w:drawing>
             </w:r>
+            <w:bookmarkEnd w:id="0"/>
           </w:p>
           <w:p>
             <w:pPr>
@@ -866,7 +931,19 @@
                 <w:rPr>
                   <w:rStyle w:val="Hyperlink"/>
                 </w:rPr>
-                <w:t>https://www.sciencedirect.com/science/article/pii/0378381294800251</w:t>
+                <w:t>https://www.sc</w:t>
+              </w:r>
+              <w:r>
+                <w:rPr>
+                  <w:rStyle w:val="Hyperlink"/>
+                </w:rPr>
+                <w:t>i</w:t>
+              </w:r>
+              <w:r>
+                <w:rPr>
+                  <w:rStyle w:val="Hyperlink"/>
+                </w:rPr>
+                <w:t>encedirect.com/science/article/pii/0378381294800251</w:t>
               </w:r>
             </w:hyperlink>
           </w:p>
@@ -936,7 +1013,6 @@
           </w:p>
           <w:p>
             <w:r>
-              <w:lastRenderedPageBreak/>
               <w:t xml:space="preserve">where ai is the regression coefficient for the </w:t>
             </w:r>
             <w:proofErr w:type="spellStart"/>
@@ -983,7 +1059,6 @@
           </w:tcPr>
           <w:p>
             <w:r>
-              <w:lastRenderedPageBreak/>
               <w:t>A Simple Structure-Based Calculator for Estimating Vapor Pressure</w:t>
             </w:r>
           </w:p>
@@ -1069,6 +1144,7 @@
                 <w:b/>
                 <w:bCs/>
               </w:rPr>
+              <w:lastRenderedPageBreak/>
               <w:t>HEAT OF VAPORISATION</w:t>
             </w:r>
           </w:p>
@@ -1159,7 +1235,6 @@
               <w:rPr>
                 <w:noProof/>
               </w:rPr>
-              <w:lastRenderedPageBreak/>
               <w:drawing>
                 <wp:inline distT="0" distB="0" distL="0" distR="0" wp14:anchorId="7E45B14B" wp14:editId="0868AED7">
                   <wp:extent cx="3474720" cy="3052132"/>
@@ -1208,7 +1283,19 @@
                 <w:rPr>
                   <w:rStyle w:val="Hyperlink"/>
                 </w:rPr>
-                <w:t>https://www.sciencedirect.com/science/article/pii/S0378381218302425</w:t>
+                <w:t>https://www.s</w:t>
+              </w:r>
+              <w:r>
+                <w:rPr>
+                  <w:rStyle w:val="Hyperlink"/>
+                </w:rPr>
+                <w:t>c</w:t>
+              </w:r>
+              <w:r>
+                <w:rPr>
+                  <w:rStyle w:val="Hyperlink"/>
+                </w:rPr>
+                <w:t>iencedirect.com/science/article/pii/S0378381218302425</w:t>
               </w:r>
             </w:hyperlink>
           </w:p>
@@ -1232,6 +1319,7 @@
           </w:tcPr>
           <w:p>
             <w:r>
+              <w:lastRenderedPageBreak/>
               <w:t>2</w:t>
             </w:r>
           </w:p>
@@ -1325,7 +1413,6 @@
           </w:tcPr>
           <w:p>
             <w:r>
-              <w:lastRenderedPageBreak/>
               <w:t>3</w:t>
             </w:r>
           </w:p>
@@ -1455,21 +1542,20 @@
           </w:tcPr>
           <w:p>
             <w:r>
-              <w:t xml:space="preserve">Estimation of the enthalpy of vaporization at normal </w:t>
-            </w:r>
-            <w:proofErr w:type="spellStart"/>
-            <w:r>
-              <w:t>boilingtemperature</w:t>
-            </w:r>
-            <w:proofErr w:type="spellEnd"/>
-            <w:r>
-              <w:t xml:space="preserve"> of organic compounds by a new group </w:t>
-            </w:r>
-            <w:proofErr w:type="spellStart"/>
-            <w:r>
-              <w:t>contributionmethod</w:t>
-            </w:r>
-            <w:proofErr w:type="spellEnd"/>
+              <w:t>Estimation of the enthalpy of vaporization at normal boiling</w:t>
+            </w:r>
+            <w:r>
+              <w:t xml:space="preserve"> </w:t>
+            </w:r>
+            <w:r>
+              <w:t>temperature of organic compounds by a new group contribution</w:t>
+            </w:r>
+            <w:r>
+              <w:t xml:space="preserve"> </w:t>
+            </w:r>
+            <w:r>
+              <w:t>method</w:t>
+            </w:r>
           </w:p>
           <w:p>
             <w:hyperlink r:id="rId31" w:history="1">
@@ -1494,8 +1580,6 @@
             <w:r>
               <w:t>4</w:t>
             </w:r>
-            <w:bookmarkStart w:id="0" w:name="_GoBack"/>
-            <w:bookmarkEnd w:id="0"/>
           </w:p>
         </w:tc>
         <w:tc>
@@ -1514,10 +1598,58 @@
                 <w:rPr>
                   <w:rStyle w:val="Hyperlink"/>
                 </w:rPr>
-                <w:t>https://pubs.acs.org/doi/pdf/10.1021/ac001246p</w:t>
+                <w:t>https://pubs.acs.org/d</w:t>
+              </w:r>
+              <w:r>
+                <w:rPr>
+                  <w:rStyle w:val="Hyperlink"/>
+                </w:rPr>
+                <w:t>o</w:t>
+              </w:r>
+              <w:r>
+                <w:rPr>
+                  <w:rStyle w:val="Hyperlink"/>
+                </w:rPr>
+                <w:t>i/pdf/10.1021/ac001246p</w:t>
               </w:r>
             </w:hyperlink>
           </w:p>
+        </w:tc>
+      </w:tr>
+      <w:tr>
+        <w:tc>
+          <w:tcPr>
+            <w:tcW w:w="538" w:type="dxa"/>
+          </w:tcPr>
+          <w:p>
+            <w:r>
+              <w:t>5</w:t>
+            </w:r>
+          </w:p>
+        </w:tc>
+        <w:tc>
+          <w:tcPr>
+            <w:tcW w:w="7386" w:type="dxa"/>
+          </w:tcPr>
+          <w:p>
+            <w:r>
+              <w:t xml:space="preserve">Watson method for getting </w:t>
+            </w:r>
+            <w:proofErr w:type="spellStart"/>
+            <w:r>
+              <w:t>Hvap</w:t>
+            </w:r>
+            <w:proofErr w:type="spellEnd"/>
+            <w:r>
+              <w:t xml:space="preserve"> at the temperature desired from the BP estimation</w:t>
+            </w:r>
+          </w:p>
+        </w:tc>
+        <w:tc>
+          <w:tcPr>
+            <w:tcW w:w="6105" w:type="dxa"/>
+          </w:tcPr>
+          <w:p/>
         </w:tc>
       </w:tr>
     </w:tbl>
@@ -1655,6 +1787,7 @@
     <w:lsdException w:name="HTML Sample" w:semiHidden="1" w:unhideWhenUsed="1"/>
     <w:lsdException w:name="HTML Typewriter" w:semiHidden="1" w:unhideWhenUsed="1"/>
     <w:lsdException w:name="HTML Variable" w:semiHidden="1" w:unhideWhenUsed="1"/>
+    <w:lsdException w:name="Normal Table" w:semiHidden="1" w:unhideWhenUsed="1"/>
     <w:lsdException w:name="annotation subject" w:semiHidden="1" w:unhideWhenUsed="1"/>
     <w:lsdException w:name="No List" w:semiHidden="1" w:unhideWhenUsed="1"/>
     <w:lsdException w:name="Outline List 1" w:semiHidden="1" w:unhideWhenUsed="1"/>
@@ -1701,8 +1834,10 @@
     <w:lsdException w:name="Table Subtle 2" w:semiHidden="1" w:unhideWhenUsed="1"/>
     <w:lsdException w:name="Table Web 1" w:semiHidden="1" w:unhideWhenUsed="1"/>
     <w:lsdException w:name="Table Web 2" w:semiHidden="1" w:unhideWhenUsed="1"/>
+    <w:lsdException w:name="Table Web 3" w:semiHidden="1" w:unhideWhenUsed="1"/>
     <w:lsdException w:name="Balloon Text" w:semiHidden="1" w:unhideWhenUsed="1"/>
     <w:lsdException w:name="Table Grid" w:uiPriority="39"/>
+    <w:lsdException w:name="Table Theme" w:semiHidden="1" w:unhideWhenUsed="1"/>
     <w:lsdException w:name="Placeholder Text" w:semiHidden="1"/>
     <w:lsdException w:name="No Spacing" w:uiPriority="1" w:qFormat="1"/>
     <w:lsdException w:name="Light Shading" w:uiPriority="60"/>
@@ -1995,6 +2130,18 @@
     <w:rPr>
       <w:color w:val="605E5C"/>
       <w:shd w:val="clear" w:color="auto" w:fill="E1DFDD"/>
+    </w:rPr>
+  </w:style>
+  <w:style w:type="character" w:styleId="FollowedHyperlink">
+    <w:name w:val="FollowedHyperlink"/>
+    <w:basedOn w:val="DefaultParagraphFont"/>
+    <w:uiPriority w:val="99"/>
+    <w:semiHidden/>
+    <w:unhideWhenUsed/>
+    <w:rsid w:val="005F220B"/>
+    <w:rPr>
+      <w:color w:val="954F72" w:themeColor="followedHyperlink"/>
+      <w:u w:val="single"/>
     </w:rPr>
   </w:style>
 </w:styles>
@@ -2296,6 +2443,15 @@
 </file>
 
 <file path=customXml/item1.xml><?xml version="1.0" encoding="utf-8"?>
+<?mso-contentType ?>
+<FormTemplates xmlns="http://schemas.microsoft.com/sharepoint/v3/contenttype/forms">
+  <Display>DocumentLibraryForm</Display>
+  <Edit>DocumentLibraryForm</Edit>
+  <New>DocumentLibraryForm</New>
+</FormTemplates>
+</file>
+
+<file path=customXml/item2.xml><?xml version="1.0" encoding="utf-8"?>
 <ct:contentTypeSchema xmlns:ct="http://schemas.microsoft.com/office/2006/metadata/contentType" xmlns:ma="http://schemas.microsoft.com/office/2006/metadata/properties/metaAttributes" ct:_="" ma:_="" ma:contentTypeName="Document" ma:contentTypeID="0x01010074BE15F626E2F147BB20B6D0CA139E9F" ma:contentTypeVersion="11" ma:contentTypeDescription="Create a new document." ma:contentTypeScope="" ma:versionID="fe9a6f0db1f4ba0043296c897794593d">
   <xsd:schema xmlns:xsd="http://www.w3.org/2001/XMLSchema" xmlns:xs="http://www.w3.org/2001/XMLSchema" xmlns:p="http://schemas.microsoft.com/office/2006/metadata/properties" xmlns:ns3="c4855184-e194-4689-b5a2-5bd06227aa84" xmlns:ns4="899af88d-aeeb-4261-ad28-c3a6628f7fff" targetNamespace="http://schemas.microsoft.com/office/2006/metadata/properties" ma:root="true" ma:fieldsID="9fe0fe76a5f096fc2bf37cc87ad1c158" ns3:_="" ns4:_="">
     <xsd:import namespace="c4855184-e194-4689-b5a2-5bd06227aa84"/>
@@ -2504,15 +2660,6 @@
 </ct:contentTypeSchema>
 </file>
 
-<file path=customXml/item2.xml><?xml version="1.0" encoding="utf-8"?>
-<?mso-contentType ?>
-<FormTemplates xmlns="http://schemas.microsoft.com/sharepoint/v3/contenttype/forms">
-  <Display>DocumentLibraryForm</Display>
-  <Edit>DocumentLibraryForm</Edit>
-  <New>DocumentLibraryForm</New>
-</FormTemplates>
-</file>
-
 <file path=customXml/item3.xml><?xml version="1.0" encoding="utf-8"?>
 <p:properties xmlns:p="http://schemas.microsoft.com/office/2006/metadata/properties" xmlns:xsi="http://www.w3.org/2001/XMLSchema-instance" xmlns:pc="http://schemas.microsoft.com/office/infopath/2007/PartnerControls">
   <documentManagement/>
@@ -2520,6 +2667,14 @@
 </file>
 
 <file path=customXml/itemProps1.xml><?xml version="1.0" encoding="utf-8"?>
+<ds:datastoreItem xmlns:ds="http://schemas.openxmlformats.org/officeDocument/2006/customXml" ds:itemID="{2A1C1652-0801-4668-BD86-59E73ECA5379}">
+  <ds:schemaRefs>
+    <ds:schemaRef ds:uri="http://schemas.microsoft.com/sharepoint/v3/contenttype/forms"/>
+  </ds:schemaRefs>
+</ds:datastoreItem>
+</file>
+
+<file path=customXml/itemProps2.xml><?xml version="1.0" encoding="utf-8"?>
 <ds:datastoreItem xmlns:ds="http://schemas.openxmlformats.org/officeDocument/2006/customXml" ds:itemID="{9755DE64-10A7-41E7-92AE-292EF690519B}">
   <ds:schemaRefs>
     <ds:schemaRef ds:uri="http://schemas.microsoft.com/office/2006/metadata/contentType"/>
@@ -2538,14 +2693,6 @@
 </ds:datastoreItem>
 </file>
 
-<file path=customXml/itemProps2.xml><?xml version="1.0" encoding="utf-8"?>
-<ds:datastoreItem xmlns:ds="http://schemas.openxmlformats.org/officeDocument/2006/customXml" ds:itemID="{2A1C1652-0801-4668-BD86-59E73ECA5379}">
-  <ds:schemaRefs>
-    <ds:schemaRef ds:uri="http://schemas.microsoft.com/sharepoint/v3/contenttype/forms"/>
-  </ds:schemaRefs>
-</ds:datastoreItem>
-</file>
-
 <file path=customXml/itemProps3.xml><?xml version="1.0" encoding="utf-8"?>
 <ds:datastoreItem xmlns:ds="http://schemas.openxmlformats.org/officeDocument/2006/customXml" ds:itemID="{D0507B1B-AD25-4A61-AC30-43621861066A}">
   <ds:schemaRefs>

</xml_diff>